<commit_message>
Fleshed out the documentation a little further! It is not yet complete though.
</commit_message>
<xml_diff>
--- a/Documentation.docx
+++ b/Documentation.docx
@@ -1,16 +1,20 @@
 
 <file path=word/document.xml><?xml version="1.0" encoding="utf-8"?>
-<w:document xmlns:wpc="http://schemas.microsoft.com/office/word/2010/wordprocessingCanvas" xmlns:mc="http://schemas.openxmlformats.org/markup-compatibility/2006" xmlns:o="urn:schemas-microsoft-com:office:office" xmlns:r="http://schemas.openxmlformats.org/officeDocument/2006/relationships" xmlns:m="http://schemas.openxmlformats.org/officeDocument/2006/math" xmlns:v="urn:schemas-microsoft-com:vml" xmlns:wp14="http://schemas.microsoft.com/office/word/2010/wordprocessingDrawing" xmlns:wp="http://schemas.openxmlformats.org/drawingml/2006/wordprocessingDrawing" xmlns:w10="urn:schemas-microsoft-com:office:word" xmlns:w="http://schemas.openxmlformats.org/wordprocessingml/2006/main" xmlns:w14="http://schemas.microsoft.com/office/word/2010/wordml" xmlns:wpg="http://schemas.microsoft.com/office/word/2010/wordprocessingGroup" xmlns:wpi="http://schemas.microsoft.com/office/word/2010/wordprocessingInk" xmlns:wne="http://schemas.microsoft.com/office/word/2006/wordml" xmlns:wps="http://schemas.microsoft.com/office/word/2010/wordprocessingShape" mc:Ignorable="w14 wp14">
+<w:document xmlns:ve="http://schemas.openxmlformats.org/markup-compatibility/2006" xmlns:o="urn:schemas-microsoft-com:office:office" xmlns:r="http://schemas.openxmlformats.org/officeDocument/2006/relationships" xmlns:m="http://schemas.openxmlformats.org/officeDocument/2006/math" xmlns:v="urn:schemas-microsoft-com:vml" xmlns:wp="http://schemas.openxmlformats.org/drawingml/2006/wordprocessingDrawing" xmlns:w10="urn:schemas-microsoft-com:office:word" xmlns:w="http://schemas.openxmlformats.org/wordprocessingml/2006/main" xmlns:wne="http://schemas.microsoft.com/office/word/2006/wordml">
   <w:body>
     <w:p>
-      <w:proofErr w:type="spellStart"/>
+      <w:pPr>
+        <w:pStyle w:val="Rubrik"/>
+      </w:pPr>
       <w:r>
         <w:t>Documentation</w:t>
       </w:r>
-      <w:proofErr w:type="spellEnd"/>
     </w:p>
     <w:p/>
     <w:p>
+      <w:pPr>
+        <w:pStyle w:val="Rubrik1"/>
+      </w:pPr>
       <w:r>
         <w:t>Group nr 7</w:t>
       </w:r>
@@ -18,43 +22,112 @@
     <w:p/>
     <w:p>
       <w:r>
-        <w:t xml:space="preserve">Sanna </w:t>
-      </w:r>
-      <w:proofErr w:type="spellStart"/>
-      <w:r>
-        <w:t>Älegård</w:t>
-      </w:r>
-      <w:proofErr w:type="spellEnd"/>
-      <w:r>
-        <w:t xml:space="preserve"> 920402 sanna.alegard@hotmail.com</w:t>
-      </w:r>
-    </w:p>
-    <w:p>
-      <w:r>
-        <w:t xml:space="preserve">Richard </w:t>
-      </w:r>
-      <w:proofErr w:type="spellStart"/>
-      <w:r>
-        <w:t>Wecke</w:t>
-      </w:r>
-      <w:proofErr w:type="spellEnd"/>
-      <w:r>
+        <w:t>Sanna Älegård</w:t>
+      </w:r>
+      <w:r>
+        <w:t>,</w:t>
+      </w:r>
+      <w:r>
+        <w:t xml:space="preserve"> 920402</w:t>
+      </w:r>
+      <w:r>
+        <w:t>,</w:t>
+      </w:r>
+      <w:r>
+        <w:t xml:space="preserve"> sanna.alegard@hotmail.com</w:t>
+      </w:r>
+    </w:p>
+    <w:p>
+      <w:pPr>
+        <w:rPr>
+          <w:lang w:val="en-US"/>
+        </w:rPr>
+      </w:pPr>
+      <w:r>
+        <w:rPr>
+          <w:lang w:val="en-US"/>
+        </w:rPr>
+        <w:t>Richard Wecke</w:t>
+      </w:r>
+      <w:r>
+        <w:rPr>
+          <w:lang w:val="en-US"/>
+        </w:rPr>
+        <w:t>,</w:t>
+      </w:r>
+      <w:r>
+        <w:rPr>
+          <w:lang w:val="en-US"/>
+        </w:rPr>
         <w:t xml:space="preserve"> </w:t>
       </w:r>
-    </w:p>
-    <w:p>
-      <w:r>
+      <w:r>
+        <w:rPr>
+          <w:lang w:val="en-US"/>
+        </w:rPr>
+        <w:t>920125</w:t>
+      </w:r>
+      <w:r>
+        <w:rPr>
+          <w:lang w:val="en-US"/>
+        </w:rPr>
+        <w:t>,</w:t>
+      </w:r>
+      <w:r>
+        <w:rPr>
+          <w:lang w:val="en-US"/>
+        </w:rPr>
+        <w:t xml:space="preserve"> richard.wecke@gmail.com</w:t>
+      </w:r>
+    </w:p>
+    <w:p>
+      <w:pPr>
+        <w:rPr>
+          <w:lang w:val="en-US"/>
+        </w:rPr>
+      </w:pPr>
+      <w:r>
+        <w:rPr>
+          <w:lang w:val="en-US"/>
+        </w:rPr>
         <w:t>Daniel Fredriksson</w:t>
       </w:r>
-    </w:p>
-    <w:p>
-      <w:r>
+      <w:r>
+        <w:rPr>
+          <w:lang w:val="en-US"/>
+        </w:rPr>
+        <w:t>,</w:t>
+      </w:r>
+    </w:p>
+    <w:p>
+      <w:pPr>
+        <w:rPr>
+          <w:lang w:val="en-US"/>
+        </w:rPr>
+      </w:pPr>
+      <w:r>
+        <w:rPr>
+          <w:lang w:val="en-US"/>
+        </w:rPr>
         <w:t>Kevin Björklund</w:t>
       </w:r>
-    </w:p>
-    <w:p/>
-    <w:p>
-      <w:pPr>
+      <w:r>
+        <w:rPr>
+          <w:lang w:val="en-US"/>
+        </w:rPr>
+        <w:t>,</w:t>
+      </w:r>
+    </w:p>
+    <w:p>
+      <w:pPr>
+        <w:rPr>
+          <w:lang w:val="en-US"/>
+        </w:rPr>
+      </w:pPr>
+    </w:p>
+    <w:p>
+      <w:pPr>
+        <w:pStyle w:val="Rubrik2"/>
         <w:rPr>
           <w:lang w:val="en-US"/>
         </w:rPr>
@@ -76,7 +149,25 @@
         <w:rPr>
           <w:lang w:val="en-US"/>
         </w:rPr>
-        <w:t>This is a blog/forum</w:t>
+        <w:t>This</w:t>
+      </w:r>
+      <w:r>
+        <w:rPr>
+          <w:lang w:val="en-US"/>
+        </w:rPr>
+        <w:t xml:space="preserve"> application</w:t>
+      </w:r>
+      <w:r>
+        <w:rPr>
+          <w:lang w:val="en-US"/>
+        </w:rPr>
+        <w:t xml:space="preserve"> is a blog/forum</w:t>
+      </w:r>
+      <w:r>
+        <w:rPr>
+          <w:lang w:val="en-US"/>
+        </w:rPr>
+        <w:t xml:space="preserve"> that is</w:t>
       </w:r>
       <w:r>
         <w:rPr>
@@ -90,16 +181,29 @@
         </w:rPr>
         <w:t>.</w:t>
       </w:r>
-    </w:p>
-    <w:p>
-      <w:pPr>
-        <w:rPr>
-          <w:lang w:val="en-US"/>
-        </w:rPr>
-      </w:pPr>
-    </w:p>
-    <w:p>
-      <w:pPr>
+      <w:r>
+        <w:rPr>
+          <w:lang w:val="en-US"/>
+        </w:rPr>
+        <w:t xml:space="preserve"> We do not employ the usage of admins or mods, only users. </w:t>
+      </w:r>
+      <w:r>
+        <w:rPr>
+          <w:lang w:val="en-US"/>
+        </w:rPr>
+        <w:t xml:space="preserve">Being logged in is the only way to write or comment posts.  </w:t>
+      </w:r>
+    </w:p>
+    <w:p>
+      <w:pPr>
+        <w:rPr>
+          <w:lang w:val="en-US"/>
+        </w:rPr>
+      </w:pPr>
+    </w:p>
+    <w:p>
+      <w:pPr>
+        <w:pStyle w:val="Rubrik2"/>
         <w:rPr>
           <w:lang w:val="en-US"/>
         </w:rPr>
@@ -158,6 +262,12 @@
           <w:lang w:val="en-US"/>
         </w:rPr>
       </w:pPr>
+      <w:r>
+        <w:rPr>
+          <w:lang w:val="en-US"/>
+        </w:rPr>
+        <w:t>Edit profile</w:t>
+      </w:r>
     </w:p>
     <w:p>
       <w:pPr>
@@ -181,15 +291,204 @@
     </w:p>
     <w:p>
       <w:pPr>
-        <w:rPr>
-          <w:lang w:val="en-US"/>
-        </w:rPr>
-      </w:pPr>
-      <w:r>
-        <w:rPr>
-          <w:lang w:val="en-US"/>
-        </w:rPr>
-        <w:t>Approach: component based</w:t>
+        <w:pStyle w:val="Rubrik2"/>
+        <w:rPr>
+          <w:lang w:val="en-US"/>
+        </w:rPr>
+      </w:pPr>
+      <w:r>
+        <w:rPr>
+          <w:lang w:val="en-US"/>
+        </w:rPr>
+        <w:t xml:space="preserve">Approach: </w:t>
+      </w:r>
+    </w:p>
+    <w:p>
+      <w:pPr>
+        <w:rPr>
+          <w:lang w:val="en-US"/>
+        </w:rPr>
+      </w:pPr>
+      <w:r>
+        <w:rPr>
+          <w:lang w:val="en-US"/>
+        </w:rPr>
+        <w:t>C</w:t>
+      </w:r>
+      <w:r>
+        <w:rPr>
+          <w:lang w:val="en-US"/>
+        </w:rPr>
+        <w:t>omponent based</w:t>
+      </w:r>
+      <w:r>
+        <w:rPr>
+          <w:lang w:val="en-US"/>
+        </w:rPr>
+        <w:t xml:space="preserve">. </w:t>
+      </w:r>
+    </w:p>
+    <w:p>
+      <w:pPr>
+        <w:rPr>
+          <w:lang w:val="en-US"/>
+        </w:rPr>
+      </w:pPr>
+      <w:r>
+        <w:rPr>
+          <w:lang w:val="en-US"/>
+        </w:rPr>
+        <w:t xml:space="preserve">We have created our application with the use of beans and Bootstrap. </w:t>
+      </w:r>
+    </w:p>
+    <w:p>
+      <w:pPr>
+        <w:rPr>
+          <w:lang w:val="en-US"/>
+        </w:rPr>
+      </w:pPr>
+      <w:r>
+        <w:rPr>
+          <w:lang w:val="en-US"/>
+        </w:rPr>
+        <w:br w:type="page"/>
+      </w:r>
+    </w:p>
+    <w:p>
+      <w:pPr>
+        <w:pStyle w:val="Rubrik2"/>
+        <w:rPr>
+          <w:lang w:val="en-US"/>
+        </w:rPr>
+      </w:pPr>
+      <w:r>
+        <w:rPr>
+          <w:lang w:val="en-US"/>
+        </w:rPr>
+        <w:lastRenderedPageBreak/>
+        <w:t xml:space="preserve">Physical setup </w:t>
+      </w:r>
+    </w:p>
+    <w:p>
+      <w:pPr>
+        <w:rPr>
+          <w:lang w:val="en-US"/>
+        </w:rPr>
+      </w:pPr>
+    </w:p>
+    <w:p>
+      <w:pPr>
+        <w:rPr>
+          <w:lang w:val="en-US"/>
+        </w:rPr>
+      </w:pPr>
+      <w:r>
+        <w:rPr>
+          <w:lang w:val="en-US"/>
+        </w:rPr>
+        <w:t xml:space="preserve">Out of all four members, only one was missing a laptop. This was easily solved by the member using either a workstation in school (with Linux as OS) or the workshop at home. All the computers (save for the workstation in school) featured Windows as OS. </w:t>
+      </w:r>
+    </w:p>
+    <w:p>
+      <w:pPr>
+        <w:rPr>
+          <w:lang w:val="en-US"/>
+        </w:rPr>
+      </w:pPr>
+    </w:p>
+    <w:p>
+      <w:pPr>
+        <w:pStyle w:val="Rubrik2"/>
+        <w:rPr>
+          <w:lang w:val="en-US"/>
+        </w:rPr>
+      </w:pPr>
+      <w:r>
+        <w:rPr>
+          <w:lang w:val="en-US"/>
+        </w:rPr>
+        <w:t xml:space="preserve">Participating software components </w:t>
+      </w:r>
+    </w:p>
+    <w:p>
+      <w:pPr>
+        <w:rPr>
+          <w:lang w:val="en-US"/>
+        </w:rPr>
+      </w:pPr>
+    </w:p>
+    <w:p>
+      <w:pPr>
+        <w:rPr>
+          <w:lang w:val="en-US"/>
+        </w:rPr>
+      </w:pPr>
+      <w:r>
+        <w:rPr>
+          <w:lang w:val="en-US"/>
+        </w:rPr>
+        <w:t>The way our project code works, using beans, is fairly standard. We have viewing beans, control beans and XHTML-files that all communicate with each other</w:t>
+      </w:r>
+      <w:r>
+        <w:rPr>
+          <w:lang w:val="en-US"/>
+        </w:rPr>
+        <w:t xml:space="preserve">. </w:t>
+      </w:r>
+    </w:p>
+    <w:p>
+      <w:pPr>
+        <w:rPr>
+          <w:lang w:val="en-US"/>
+        </w:rPr>
+      </w:pPr>
+    </w:p>
+    <w:p>
+      <w:pPr>
+        <w:pStyle w:val="Rubrik2"/>
+        <w:rPr>
+          <w:lang w:val="en-US"/>
+        </w:rPr>
+      </w:pPr>
+      <w:r>
+        <w:rPr>
+          <w:lang w:val="en-US"/>
+        </w:rPr>
+        <w:t>The modules</w:t>
+      </w:r>
+    </w:p>
+    <w:p>
+      <w:pPr>
+        <w:rPr>
+          <w:lang w:val="en-US"/>
+        </w:rPr>
+      </w:pPr>
+    </w:p>
+    <w:p>
+      <w:pPr>
+        <w:rPr>
+          <w:lang w:val="en-US"/>
+        </w:rPr>
+      </w:pPr>
+    </w:p>
+    <w:p>
+      <w:pPr>
+        <w:pStyle w:val="Rubrik2"/>
+        <w:rPr>
+          <w:lang w:val="en-US"/>
+        </w:rPr>
+      </w:pPr>
+      <w:r>
+        <w:rPr>
+          <w:lang w:val="en-US"/>
+        </w:rPr>
+        <w:t xml:space="preserve">Layered view </w:t>
+      </w:r>
+      <w:r>
+        <w:rPr>
+          <w:lang w:val="en-US"/>
+        </w:rPr>
+        <w:t xml:space="preserve"> </w:t>
       </w:r>
     </w:p>
     <w:p>
@@ -210,7 +509,7 @@
 </file>
 
 <file path=word/styles.xml><?xml version="1.0" encoding="utf-8"?>
-<w:styles xmlns:mc="http://schemas.openxmlformats.org/markup-compatibility/2006" xmlns:r="http://schemas.openxmlformats.org/officeDocument/2006/relationships" xmlns:w="http://schemas.openxmlformats.org/wordprocessingml/2006/main" xmlns:w14="http://schemas.microsoft.com/office/word/2010/wordml" mc:Ignorable="w14">
+<w:styles xmlns:r="http://schemas.openxmlformats.org/officeDocument/2006/relationships" xmlns:w="http://schemas.openxmlformats.org/wordprocessingml/2006/main">
   <w:docDefaults>
     <w:rPrDefault>
       <w:rPr>
@@ -368,6 +667,76 @@
   <w:style w:type="paragraph" w:default="1" w:styleId="Normal">
     <w:name w:val="Normal"/>
     <w:qFormat/>
+    <w:rsid w:val="00783FB4"/>
+  </w:style>
+  <w:style w:type="paragraph" w:styleId="Rubrik1">
+    <w:name w:val="heading 1"/>
+    <w:basedOn w:val="Normal"/>
+    <w:next w:val="Normal"/>
+    <w:link w:val="Rubrik1Char"/>
+    <w:uiPriority w:val="9"/>
+    <w:qFormat/>
+    <w:rsid w:val="002941AC"/>
+    <w:pPr>
+      <w:keepNext/>
+      <w:keepLines/>
+      <w:spacing w:before="480" w:after="0"/>
+      <w:outlineLvl w:val="0"/>
+    </w:pPr>
+    <w:rPr>
+      <w:rFonts w:asciiTheme="majorHAnsi" w:eastAsiaTheme="majorEastAsia" w:hAnsiTheme="majorHAnsi" w:cstheme="majorBidi"/>
+      <w:b/>
+      <w:bCs/>
+      <w:color w:val="365F91" w:themeColor="accent1" w:themeShade="BF"/>
+      <w:sz w:val="28"/>
+      <w:szCs w:val="28"/>
+    </w:rPr>
+  </w:style>
+  <w:style w:type="paragraph" w:styleId="Rubrik2">
+    <w:name w:val="heading 2"/>
+    <w:basedOn w:val="Normal"/>
+    <w:next w:val="Normal"/>
+    <w:link w:val="Rubrik2Char"/>
+    <w:uiPriority w:val="9"/>
+    <w:unhideWhenUsed/>
+    <w:qFormat/>
+    <w:rsid w:val="002941AC"/>
+    <w:pPr>
+      <w:keepNext/>
+      <w:keepLines/>
+      <w:spacing w:before="200" w:after="0"/>
+      <w:outlineLvl w:val="1"/>
+    </w:pPr>
+    <w:rPr>
+      <w:rFonts w:asciiTheme="majorHAnsi" w:eastAsiaTheme="majorEastAsia" w:hAnsiTheme="majorHAnsi" w:cstheme="majorBidi"/>
+      <w:b/>
+      <w:bCs/>
+      <w:color w:val="4F81BD" w:themeColor="accent1"/>
+      <w:sz w:val="26"/>
+      <w:szCs w:val="26"/>
+    </w:rPr>
+  </w:style>
+  <w:style w:type="paragraph" w:styleId="Rubrik3">
+    <w:name w:val="heading 3"/>
+    <w:basedOn w:val="Normal"/>
+    <w:next w:val="Normal"/>
+    <w:link w:val="Rubrik3Char"/>
+    <w:uiPriority w:val="9"/>
+    <w:unhideWhenUsed/>
+    <w:qFormat/>
+    <w:rsid w:val="002941AC"/>
+    <w:pPr>
+      <w:keepNext/>
+      <w:keepLines/>
+      <w:spacing w:before="200" w:after="0"/>
+      <w:outlineLvl w:val="2"/>
+    </w:pPr>
+    <w:rPr>
+      <w:rFonts w:asciiTheme="majorHAnsi" w:eastAsiaTheme="majorEastAsia" w:hAnsiTheme="majorHAnsi" w:cstheme="majorBidi"/>
+      <w:b/>
+      <w:bCs/>
+      <w:color w:val="4F81BD" w:themeColor="accent1"/>
+    </w:rPr>
   </w:style>
   <w:style w:type="character" w:default="1" w:styleId="Standardstycketeckensnitt">
     <w:name w:val="Default Paragraph Font"/>
@@ -380,6 +749,7 @@
     <w:uiPriority w:val="99"/>
     <w:semiHidden/>
     <w:unhideWhenUsed/>
+    <w:qFormat/>
     <w:tblPr>
       <w:tblInd w:w="0" w:type="dxa"/>
       <w:tblCellMar>
@@ -395,6 +765,88 @@
     <w:uiPriority w:val="99"/>
     <w:semiHidden/>
     <w:unhideWhenUsed/>
+  </w:style>
+  <w:style w:type="character" w:customStyle="1" w:styleId="Rubrik2Char">
+    <w:name w:val="Rubrik 2 Char"/>
+    <w:basedOn w:val="Standardstycketeckensnitt"/>
+    <w:link w:val="Rubrik2"/>
+    <w:uiPriority w:val="9"/>
+    <w:rsid w:val="002941AC"/>
+    <w:rPr>
+      <w:rFonts w:asciiTheme="majorHAnsi" w:eastAsiaTheme="majorEastAsia" w:hAnsiTheme="majorHAnsi" w:cstheme="majorBidi"/>
+      <w:b/>
+      <w:bCs/>
+      <w:color w:val="4F81BD" w:themeColor="accent1"/>
+      <w:sz w:val="26"/>
+      <w:szCs w:val="26"/>
+    </w:rPr>
+  </w:style>
+  <w:style w:type="paragraph" w:styleId="Rubrik">
+    <w:name w:val="Title"/>
+    <w:basedOn w:val="Normal"/>
+    <w:next w:val="Normal"/>
+    <w:link w:val="RubrikChar"/>
+    <w:uiPriority w:val="10"/>
+    <w:qFormat/>
+    <w:rsid w:val="002941AC"/>
+    <w:pPr>
+      <w:pBdr>
+        <w:bottom w:val="single" w:sz="8" w:space="4" w:color="4F81BD" w:themeColor="accent1"/>
+      </w:pBdr>
+      <w:spacing w:after="300" w:line="240" w:lineRule="auto"/>
+      <w:contextualSpacing/>
+    </w:pPr>
+    <w:rPr>
+      <w:rFonts w:asciiTheme="majorHAnsi" w:eastAsiaTheme="majorEastAsia" w:hAnsiTheme="majorHAnsi" w:cstheme="majorBidi"/>
+      <w:color w:val="17365D" w:themeColor="text2" w:themeShade="BF"/>
+      <w:spacing w:val="5"/>
+      <w:kern w:val="28"/>
+      <w:sz w:val="52"/>
+      <w:szCs w:val="52"/>
+    </w:rPr>
+  </w:style>
+  <w:style w:type="character" w:customStyle="1" w:styleId="RubrikChar">
+    <w:name w:val="Rubrik Char"/>
+    <w:basedOn w:val="Standardstycketeckensnitt"/>
+    <w:link w:val="Rubrik"/>
+    <w:uiPriority w:val="10"/>
+    <w:rsid w:val="002941AC"/>
+    <w:rPr>
+      <w:rFonts w:asciiTheme="majorHAnsi" w:eastAsiaTheme="majorEastAsia" w:hAnsiTheme="majorHAnsi" w:cstheme="majorBidi"/>
+      <w:color w:val="17365D" w:themeColor="text2" w:themeShade="BF"/>
+      <w:spacing w:val="5"/>
+      <w:kern w:val="28"/>
+      <w:sz w:val="52"/>
+      <w:szCs w:val="52"/>
+    </w:rPr>
+  </w:style>
+  <w:style w:type="character" w:customStyle="1" w:styleId="Rubrik1Char">
+    <w:name w:val="Rubrik 1 Char"/>
+    <w:basedOn w:val="Standardstycketeckensnitt"/>
+    <w:link w:val="Rubrik1"/>
+    <w:uiPriority w:val="9"/>
+    <w:rsid w:val="002941AC"/>
+    <w:rPr>
+      <w:rFonts w:asciiTheme="majorHAnsi" w:eastAsiaTheme="majorEastAsia" w:hAnsiTheme="majorHAnsi" w:cstheme="majorBidi"/>
+      <w:b/>
+      <w:bCs/>
+      <w:color w:val="365F91" w:themeColor="accent1" w:themeShade="BF"/>
+      <w:sz w:val="28"/>
+      <w:szCs w:val="28"/>
+    </w:rPr>
+  </w:style>
+  <w:style w:type="character" w:customStyle="1" w:styleId="Rubrik3Char">
+    <w:name w:val="Rubrik 3 Char"/>
+    <w:basedOn w:val="Standardstycketeckensnitt"/>
+    <w:link w:val="Rubrik3"/>
+    <w:uiPriority w:val="9"/>
+    <w:rsid w:val="002941AC"/>
+    <w:rPr>
+      <w:rFonts w:asciiTheme="majorHAnsi" w:eastAsiaTheme="majorEastAsia" w:hAnsiTheme="majorHAnsi" w:cstheme="majorBidi"/>
+      <w:b/>
+      <w:bCs/>
+      <w:color w:val="4F81BD" w:themeColor="accent1"/>
+    </w:rPr>
   </w:style>
 </w:styles>
 </file>

</xml_diff>